<commit_message>
atualização na organização as pastas e exclusão de código morto
</commit_message>
<xml_diff>
--- a/modules/atas/indicadores_normceim/Relatorio_Indicadores_Final.docx
+++ b/modules/atas/indicadores_normceim/Relatorio_Indicadores_Final.docx
@@ -917,9 +917,9 @@
         <w:br/>
         <w:t xml:space="preserve">Pré-Publicação (18 dias)</w:t>
         <w:br/>
-        <w:t xml:space="preserve">Concluído (126 dias)</w:t>
-        <w:br/>
-        <w:t xml:space="preserve">Assinatura Contrato (135 dias)</w:t>
+        <w:t xml:space="preserve">Concluído (132 dias)</w:t>
+        <w:br/>
+        <w:t xml:space="preserve">Assinatura Contrato (141 dias)</w:t>
         <w:br/>
         <w:t xml:space="preserve">Sessão Pública (97 dias)</w:t>
         <w:br/>
@@ -931,15 +931,15 @@
         <w:br/>
         <w:t xml:space="preserve">Assinatura Contrato (61 dias)</w:t>
         <w:br/>
-        <w:t xml:space="preserve">Assinatura Contrato (43 dias)</w:t>
-        <w:br/>
-        <w:t xml:space="preserve">Concluído (51 dias)</w:t>
+        <w:t xml:space="preserve">Assinatura Contrato (49 dias)</w:t>
+        <w:br/>
+        <w:t xml:space="preserve">Concluído (57 dias)</w:t>
         <w:br/>
         <w:t xml:space="preserve">Homologado (21 dias)</w:t>
         <w:br/>
-        <w:t xml:space="preserve">Assinatura Contrato (78 dias)</w:t>
-        <w:br/>
-        <w:t xml:space="preserve">Total de dias 853</w:t>
+        <w:t xml:space="preserve">Assinatura Contrato (84 dias)</w:t>
+        <w:br/>
+        <w:t xml:space="preserve">Total de dias 883</w:t>
       </w:r>
     </w:p>
     <w:p>
@@ -1015,75 +1015,7 @@
           <w:rStyle w:val="Carlito"/>
           <w:rFonts w:cs="Carlito"/>
         </w:rPr>
-        <w:t xml:space="preserve">PDM 1199 - Apito | Valor Homologado: R$ 509,00</w:t>
-        <w:br/>
-        <w:t xml:space="preserve">PDM 1206 - Bolsa Esportiva | Valor Homologado: R$ 2.666,16</w:t>
-        <w:br/>
-        <w:t xml:space="preserve">PDM 1400 - Corda de Pular | Valor Homologado: R$ 1.033,90</w:t>
-        <w:br/>
-        <w:t xml:space="preserve">PDM 1451 - Medalha | Valor Homologado: R$ 52.379,04</w:t>
-        <w:br/>
-        <w:t xml:space="preserve">PDM 1453 - Troféu | Valor Homologado: R$ 2.659,62</w:t>
-        <w:br/>
-        <w:t xml:space="preserve">PDM 1492 - Cone Sinalização | Valor Homologado: R$ 8.943,70</w:t>
-        <w:br/>
-        <w:t xml:space="preserve">PDM 2640 - Aparelho / Equipamento para Condicionamento Físico | Valor Homologado: R$ 25.147,61</w:t>
-        <w:br/>
-        <w:t xml:space="preserve">PDM 2976 - Arco de Ginástica Rítmica ( Bambolê ) | Valor Homologado: R$ 1.842,12</w:t>
-        <w:br/>
-        <w:t xml:space="preserve">PDM 3667 - Bola Medicinal | Valor Homologado: R$ 10.563,02</w:t>
-        <w:br/>
-        <w:t xml:space="preserve">PDM 3755 - Bomba Encher | Valor Homologado: R$ 365,80</w:t>
-        <w:br/>
-        <w:t xml:space="preserve">PDM 4405 - Caneleira | Valor Homologado: R$ 7.097,22</w:t>
-        <w:br/>
-        <w:t xml:space="preserve">PDM 5984 - Cronômetro | Valor Homologado: R$ 1.218,00</w:t>
-        <w:br/>
-        <w:t xml:space="preserve">PDM 6811 - Equipamento / Acessórios Desporto | Valor Homologado: R$ 11.914,67</w:t>
-        <w:br/>
-        <w:t xml:space="preserve">PDM 8166 - Haltere | Valor Homologado: R$ 25.934,72</w:t>
-        <w:br/>
-        <w:t xml:space="preserve">PDM 10873 - Placar Poliesportivo | Valor Homologado: R$ 660,00</w:t>
-        <w:br/>
-        <w:t xml:space="preserve">PDM 11132 - Prancha Natação | Valor Homologado: R$ 1.139,70</w:t>
-        <w:br/>
-        <w:t xml:space="preserve">PDM 11414 - Raquete Esportiva | Valor Homologado: R$ 424,00</w:t>
-        <w:br/>
-        <w:t xml:space="preserve">PDM 11503 - Rede Esporte | Valor Homologado: R$ 5.066,09</w:t>
-        <w:br/>
-        <w:t xml:space="preserve">PDM 12831 - Tornozeleira | Valor Homologado: R$ 12.248,78</w:t>
-        <w:br/>
-        <w:t xml:space="preserve">PDM 13968 - Exercitador Musculatura | Valor Homologado: R$ 4.843,77</w:t>
-        <w:br/>
-        <w:t xml:space="preserve">PDM 14318 - Boné | Valor Homologado: R$ 7.005,08</w:t>
-        <w:br/>
-        <w:t xml:space="preserve">PDM 14396 - Óculos Natação | Valor Homologado: R$ 1.332,84</w:t>
-        <w:br/>
-        <w:t xml:space="preserve">PDM 14398 - Palmar | Valor Homologado: R$ 1.340,09</w:t>
-        <w:br/>
-        <w:t xml:space="preserve">PDM 14833 - Bola Futsal | Valor Homologado: R$ 1.574,50</w:t>
-        <w:br/>
-        <w:t xml:space="preserve">PDM 15216 - Barreira Atletismo | Valor Homologado: R$ 1.934,34</w:t>
-        <w:br/>
-        <w:t xml:space="preserve">PDM 15257 - Colete | Valor Homologado: R$ 4.152,30</w:t>
-        <w:br/>
-        <w:t xml:space="preserve">PDM 16190 - Anilha | Valor Homologado: R$ 19.743,46</w:t>
-        <w:br/>
-        <w:t xml:space="preserve">PDM 17245 - Apoio Natação | Valor Homologado: R$ 1.050,00</w:t>
-        <w:br/>
-        <w:t xml:space="preserve">PDM 17443 - Antena Rede Voleibol | Valor Homologado: R$ 1.972,53</w:t>
-        <w:br/>
-        <w:t xml:space="preserve">PDM 17496 - Luva para Goleiro | Valor Homologado: R$ 495,00</w:t>
-        <w:br/>
-        <w:t xml:space="preserve">PDM 18359 - Cone | Valor Homologado: R$ 768,60</w:t>
-        <w:br/>
-        <w:t xml:space="preserve">PDM 18452 - Tatame | Valor Homologado: R$ 8.701,00</w:t>
-        <w:br/>
-        <w:t xml:space="preserve">PDM  -  | Valor Homologado: R$ 2.391,74</w:t>
-        <w:br/>
-        <w:t xml:space="preserve">Total estimado dos itens homologados: R$ 367.585,04</w:t>
-        <w:br/>
-        <w:t xml:space="preserve">Total Homologado: R$ 229.118,40</w:t>
+        <w:t xml:space="preserve"/>
       </w:r>
     </w:p>
     <w:p>

</xml_diff>

<commit_message>
inserir tabela na ata
</commit_message>
<xml_diff>
--- a/modules/atas/indicadores_normceim/Relatorio_Indicadores_Final.docx
+++ b/modules/atas/indicadores_normceim/Relatorio_Indicadores_Final.docx
@@ -118,7 +118,7 @@
           <w:b/>
           <w:bCs/>
         </w:rPr>
-        <w:t xml:space="preserve">RELATÓRIO DO PREGÃO ELETRÔNICO Nº 90020/2024</w:t>
+        <w:t xml:space="preserve">RELATÓRIO DO PREGÃO ELETRÔNICO Nº 90002/2024</w:t>
       </w:r>
     </w:p>
     <w:p>
@@ -152,7 +152,7 @@
           <w:rStyle w:val="Calibri"/>
           <w:rFonts w:ascii="Carlito" w:hAnsi="Carlito" w:cs="Carlito"/>
         </w:rPr>
-        <w:t xml:space="preserve"> testes</w:t>
+        <w:t xml:space="preserve"> Teste</w:t>
       </w:r>
     </w:p>
     <w:p>
@@ -592,7 +592,7 @@
           <w:bCs/>
           <w:color w:val="002060"/>
         </w:rPr>
-        <w:t xml:space="preserve">(R$ 29.780.790,84 / R$ 33.741.865,02)</w:t>
+        <w:t xml:space="preserve">(R$ 192.627,43 / R$ 242.630,80)</w:t>
       </w:r>
       <w:r>
         <w:rPr>
@@ -622,7 +622,7 @@
           <w:bCs/>
           <w:color w:val="002060"/>
         </w:rPr>
-        <w:t xml:space="preserve"> = 11.74%</w:t>
+        <w:t xml:space="preserve"> = 20.61%</w:t>
       </w:r>
     </w:p>
     <w:p>
@@ -943,25 +943,25 @@
           <w:rStyle w:val="Carlito"/>
           <w:rFonts w:cs="Carlito"/>
         </w:rPr>
-        <w:t xml:space="preserve">Item 21 - PRAMIXEPOL - 94.20%</w:t>
-        <w:br/>
-        <w:t xml:space="preserve">Item 17 - APIXABANA - 80.09%</w:t>
-        <w:br/>
-        <w:t xml:space="preserve">Item 49 - HIALURONATO DE SÓDIO - 45.58%</w:t>
-        <w:br/>
-        <w:t xml:space="preserve">Item 6 - LEVETIRACETAM - 42.07%</w:t>
-        <w:br/>
-        <w:t xml:space="preserve">Item 40 - PEGASPARGASE - 40.90%</w:t>
-        <w:br/>
-        <w:t xml:space="preserve">Item 2 - EVOLOCUMABE - 39.33%</w:t>
-        <w:br/>
-        <w:t xml:space="preserve">Item 33 - BEVACIZUMABE - 37.71%</w:t>
-        <w:br/>
-        <w:t xml:space="preserve">Item 27 - DASATINIBE - 34.98%</w:t>
-        <w:br/>
-        <w:t xml:space="preserve">Item 32 - PEMETREXEDE - 30.06%</w:t>
-        <w:br/>
-        <w:t xml:space="preserve">Item 19 - FOLINATO DE CÁLCIO - 27.21%</w:t>
+        <w:t xml:space="preserve">Item 147 - DESCOLADOR - 85.40%</w:t>
+        <w:br/>
+        <w:t xml:space="preserve">Item 64 - MOLDEIRA ODONTOLÓGICA - 84.24%</w:t>
+        <w:br/>
+        <w:t xml:space="preserve">Item 59 - MATRIZ ODONTOLÓGICA - 72.24%</w:t>
+        <w:br/>
+        <w:t xml:space="preserve">Item 162 - CANETA ALTA ROTAÇÃO - 71.40%</w:t>
+        <w:br/>
+        <w:t xml:space="preserve">Item 60 - MATRIZ ODONTOLÓGICA - 69.61%</w:t>
+        <w:br/>
+        <w:t xml:space="preserve">Item 63 - MOLDEIRA ODONTOLÓGICA - 66.46%</w:t>
+        <w:br/>
+        <w:t xml:space="preserve">Item 65 - MOLDEIRA ODONTOLÓGICA - 64.41%</w:t>
+        <w:br/>
+        <w:t xml:space="preserve">Item 118 - ACESSÓRIO PARA RADIOLOGIA - 58.51%</w:t>
+        <w:br/>
+        <w:t xml:space="preserve">Item 135 - RESINA COMPOSTA - 57.70%</w:t>
+        <w:br/>
+        <w:t xml:space="preserve">Item 94 - GOIVA USO MÉDICO - 57.47%</w:t>
       </w:r>
     </w:p>
     <w:p>
@@ -1048,7 +1048,7 @@
           <w:rStyle w:val="Carlito"/>
           <w:rFonts w:cs="Carlito"/>
         </w:rPr>
-        <w:t xml:space="preserve"/>
+        <w:t xml:space="preserve">Consolidar Demandas (0 dias)</w:t>
         <w:br/>
         <w:t xml:space="preserve">Total de dias 0</w:t>
       </w:r>
@@ -1244,365 +1244,629 @@
           <w:rStyle w:val="Carlito"/>
           <w:rFonts w:cs="Carlito"/>
         </w:rPr>
-        <w:t xml:space="preserve">765720/2024-509/00 - HOSPINOVA DISTRIBUIDORA DE PRODUTOS HOSPITALARES LTDA. (CNPJ: 12.499.494/0001-80)</w:t>
-        <w:br/>
-        <w:t xml:space="preserve">Item 1 - CEMIPLIMABE</w:t>
-        <w:br/>
-        <w:t xml:space="preserve">Valor Homologado: R$ 47.779,66, Quantidade:  30, Valor Total do Item: R$ 1.433.389,80</w:t>
-        <w:br/>
-        <w:t xml:space="preserve">Item 10 - SELEXIPAGUE</w:t>
-        <w:br/>
-        <w:t xml:space="preserve">Valor Homologado: R$ 223,66, Quantidade:  1350, Valor Total do Item: R$ 301.941,00</w:t>
-        <w:br/>
-        <w:t xml:space="preserve">Item 15 - IBRUTINIBE</w:t>
-        <w:br/>
-        <w:t xml:space="preserve">Valor Homologado: R$ 445,00, Quantidade:  8910, Valor Total do Item: R$ 3.964.950,00</w:t>
-        <w:br/>
-        <w:t xml:space="preserve">Item 29 - LETERMOVIR</w:t>
-        <w:br/>
-        <w:t xml:space="preserve">Valor Homologado: R$ 1.265,51, Quantidade:  728, Valor Total do Item: R$ 921.291,28</w:t>
-        <w:br/>
-        <w:t xml:space="preserve">Item 30 - LETERMOVIR</w:t>
-        <w:br/>
-        <w:t xml:space="preserve">Valor Homologado: R$ 1.374,88, Quantidade:  364, Valor Total do Item: R$ 500.456,32</w:t>
-        <w:br/>
-        <w:t xml:space="preserve">Item 31 - POSACONAZOL</w:t>
-        <w:br/>
-        <w:t xml:space="preserve">Valor Homologado: R$ 2.342,20, Quantidade:  158, Valor Total do Item: R$ 370.067,60</w:t>
-        <w:br/>
-        <w:t xml:space="preserve">Valor total contratado = R$ 7.492.096,00</w:t>
+        <w:t xml:space="preserve">785810/2024-005/00 - JULIANO DE COSTA LTDA (CNPJ: 72.150.550/0001-06)</w:t>
+        <w:br/>
+        <w:t xml:space="preserve">Item 1 - FIXADOR RADIOLÓGICO</w:t>
+        <w:br/>
+        <w:t xml:space="preserve">Valor Homologado: R$ 23,95, Quantidade:  10, Valor Total do Item: R$ 239,50</w:t>
+        <w:br/>
+        <w:t xml:space="preserve">Item 24 - GRAMPO USO ODONTOLÓGICO</w:t>
+        <w:br/>
+        <w:t xml:space="preserve">Valor Homologado: R$ 11,84, Quantidade:  10, Valor Total do Item: R$ 118,40</w:t>
+        <w:br/>
+        <w:t xml:space="preserve">Item 25 - GRAMPO USO ODONTOLÓGICO</w:t>
+        <w:br/>
+        <w:t xml:space="preserve">Valor Homologado: R$ 11,92, Quantidade:  10, Valor Total do Item: R$ 119,20</w:t>
+        <w:br/>
+        <w:t xml:space="preserve">Item 26 - GRAMPO USO ODONTOLÓGICO</w:t>
+        <w:br/>
+        <w:t xml:space="preserve">Valor Homologado: R$ 11,93, Quantidade:  10, Valor Total do Item: R$ 119,30</w:t>
+        <w:br/>
+        <w:t xml:space="preserve">Item 27 - GRAMPO USO ODONTOLÓGICO</w:t>
+        <w:br/>
+        <w:t xml:space="preserve">Valor Homologado: R$ 11,90, Quantidade:  10, Valor Total do Item: R$ 119,00</w:t>
+        <w:br/>
+        <w:t xml:space="preserve">Item 28 - GRAMPO USO ODONTOLÓGICO</w:t>
+        <w:br/>
+        <w:t xml:space="preserve">Valor Homologado: R$ 11,95, Quantidade:  10, Valor Total do Item: R$ 119,50</w:t>
+        <w:br/>
+        <w:t xml:space="preserve">Item 29 - GRAMPO USO ODONTOLÓGICO</w:t>
+        <w:br/>
+        <w:t xml:space="preserve">Valor Homologado: R$ 12,00, Quantidade:  10, Valor Total do Item: R$ 120,00</w:t>
+        <w:br/>
+        <w:t xml:space="preserve">Item 30 - GRAMPO USO ODONTOLÓGICO</w:t>
+        <w:br/>
+        <w:t xml:space="preserve">Valor Homologado: R$ 11,99, Quantidade:  10, Valor Total do Item: R$ 119,90</w:t>
+        <w:br/>
+        <w:t xml:space="preserve">Item 32 - HEMOSTÁTICO ABSORVÍVEL</w:t>
+        <w:br/>
+        <w:t xml:space="preserve">Valor Homologado: R$ 47,99, Quantidade:  50, Valor Total do Item: R$ 2.399,50</w:t>
+        <w:br/>
+        <w:t xml:space="preserve">Item 37 - IODOFÓRMIO</w:t>
+        <w:br/>
+        <w:t xml:space="preserve">Valor Homologado: R$ 26,36, Quantidade:  4, Valor Total do Item: R$ 105,44</w:t>
+        <w:br/>
+        <w:t xml:space="preserve">Item 41 - LÂMINA BISTURI</w:t>
+        <w:br/>
+        <w:t xml:space="preserve">Valor Homologado: R$ 30,38, Quantidade:  6, Valor Total do Item: R$ 182,28</w:t>
+        <w:br/>
+        <w:t xml:space="preserve">Item 43 - LAMPARINA USO ODONTOLÓGICO</w:t>
+        <w:br/>
+        <w:t xml:space="preserve">Valor Homologado: R$ 29,00, Quantidade:  4, Valor Total do Item: R$ 116,00</w:t>
+        <w:br/>
+        <w:t xml:space="preserve">Item 55 - TIRA ABRASIVA - USO ODONTOLÓGICO</w:t>
+        <w:br/>
+        <w:t xml:space="preserve">Valor Homologado: R$ 8,98, Quantidade:  50, Valor Total do Item: R$ 449,00</w:t>
+        <w:br/>
+        <w:t xml:space="preserve">Item 59 - MATRIZ ODONTOLÓGICA</w:t>
+        <w:br/>
+        <w:t xml:space="preserve">Valor Homologado: R$ 1,03, Quantidade:  50, Valor Total do Item: R$ 51,50</w:t>
+        <w:br/>
+        <w:t xml:space="preserve">Item 60 - MATRIZ ODONTOLÓGICA</w:t>
+        <w:br/>
+        <w:t xml:space="preserve">Valor Homologado: R$ 1,17, Quantidade:  50, Valor Total do Item: R$ 58,50</w:t>
+        <w:br/>
+        <w:t xml:space="preserve">Item 64 - MOLDEIRA ODONTOLÓGICA</w:t>
+        <w:br/>
+        <w:t xml:space="preserve">Valor Homologado: R$ 9,80, Quantidade:  20, Valor Total do Item: R$ 196,00</w:t>
+        <w:br/>
+        <w:t xml:space="preserve">Item 80 - PAVIO - LAMPARINA / TOUCHEIRA</w:t>
+        <w:br/>
+        <w:t xml:space="preserve">Valor Homologado: R$ 3,00, Quantidade:  35, Valor Total do Item: R$ 105,00</w:t>
+        <w:br/>
+        <w:t xml:space="preserve">Item 92 - PINÇA ANATÔMICA</w:t>
+        <w:br/>
+        <w:t xml:space="preserve">Valor Homologado: R$ 16,00, Quantidade:  50, Valor Total do Item: R$ 800,00</w:t>
+        <w:br/>
+        <w:t xml:space="preserve">Item 104 - ACESSÓRIOS - USO ODONTOLÓGICO</w:t>
+        <w:br/>
+        <w:t xml:space="preserve">Valor Homologado: R$ 13,33, Quantidade:  10, Valor Total do Item: R$ 133,30</w:t>
+        <w:br/>
+        <w:t xml:space="preserve">Item 108 - PONTA P/ SERINGA MATERIAIS VISCOSOS</w:t>
+        <w:br/>
+        <w:t xml:space="preserve">Valor Homologado: R$ 72,00, Quantidade:  20, Valor Total do Item: R$ 1.440,00</w:t>
+        <w:br/>
+        <w:t xml:space="preserve">Item 117 - ORGANIZADOR CLÍNICO USO ODONTOLÓGICO</w:t>
+        <w:br/>
+        <w:t xml:space="preserve">Valor Homologado: R$ 61,12, Quantidade:  2, Valor Total do Item: R$ 122,24</w:t>
+        <w:br/>
+        <w:t xml:space="preserve">Item 120 - POTE ODONTOLÓGICO</w:t>
+        <w:br/>
+        <w:t xml:space="preserve">Valor Homologado: R$ 6,78, Quantidade:  15, Valor Total do Item: R$ 101,70</w:t>
+        <w:br/>
+        <w:t xml:space="preserve">Item 133 - RESINA ACRÍLICA USO ODONTOLÓGICO</w:t>
+        <w:br/>
+        <w:t xml:space="preserve">Valor Homologado: R$ 84,87, Quantidade:  5, Valor Total do Item: R$ 424,35</w:t>
+        <w:br/>
+        <w:t xml:space="preserve">Item 134 - RESINA ACRÍLICA USO ODONTOLÓGICO</w:t>
+        <w:br/>
+        <w:t xml:space="preserve">Valor Homologado: R$ 69,22, Quantidade:  5, Valor Total do Item: R$ 346,10</w:t>
+        <w:br/>
+        <w:t xml:space="preserve">Item 138 - RESINA COMPOSTA</w:t>
+        <w:br/>
+        <w:t xml:space="preserve">Valor Homologado: R$ 91,82, Quantidade:  100, Valor Total do Item: R$ 9.182,00</w:t>
+        <w:br/>
+        <w:t xml:space="preserve">Item 159 - TESOURA INSTRUMENTAL</w:t>
+        <w:br/>
+        <w:t xml:space="preserve">Valor Homologado: R$ 109,29, Quantidade:  5, Valor Total do Item: R$ 546,45</w:t>
+        <w:br/>
+        <w:t xml:space="preserve">Valor total contratado = R$ 17.834,16</w:t>
         <w:br/>
         <w:t xml:space="preserve">Link para o PNCP</w:t>
         <w:br/>
         <w:t xml:space="preserve"/>
         <w:br/>
-        <w:t xml:space="preserve">765720/2024-510/00 - W.A. COMERCIO DE MEDICAMENTOS LTDA (CNPJ: 43.232.006/0001-05)</w:t>
-        <w:br/>
-        <w:t xml:space="preserve">Item 2 - EVOLOCUMABE</w:t>
-        <w:br/>
-        <w:t xml:space="preserve">Valor Homologado: R$ 888,00, Quantidade:  44, Valor Total do Item: R$ 39.072,00</w:t>
-        <w:br/>
-        <w:t xml:space="preserve">Valor total contratado = R$ 39.072,00</w:t>
+        <w:t xml:space="preserve">785810/2024-006/00 - DENTARIA E DISTRIBUIDORA HOSPITALAR PORTO ALEGRENSE LTD (CNPJ: 91.083.212/0001-35)</w:t>
+        <w:br/>
+        <w:t xml:space="preserve">Item 3 - FÓRCEPS ODONTOLÓGICO</w:t>
+        <w:br/>
+        <w:t xml:space="preserve">Valor Homologado: R$ 76,00, Quantidade:  2, Valor Total do Item: R$ 152,00</w:t>
+        <w:br/>
+        <w:t xml:space="preserve">Item 4 - FÓRCEPS ODONTOLÓGICO</w:t>
+        <w:br/>
+        <w:t xml:space="preserve">Valor Homologado: R$ 72,45, Quantidade:  2, Valor Total do Item: R$ 144,90</w:t>
+        <w:br/>
+        <w:t xml:space="preserve">Item 5 - FÓRCEPS ODONTOLÓGICO</w:t>
+        <w:br/>
+        <w:t xml:space="preserve">Valor Homologado: R$ 77,00, Quantidade:  2, Valor Total do Item: R$ 154,00</w:t>
+        <w:br/>
+        <w:t xml:space="preserve">Item 6 - FÓRCEPS ODONTOLÓGICO</w:t>
+        <w:br/>
+        <w:t xml:space="preserve">Valor Homologado: R$ 77,00, Quantidade:  2, Valor Total do Item: R$ 154,00</w:t>
+        <w:br/>
+        <w:t xml:space="preserve">Item 9 - FÓRCEPS ODONTOLÓGICO</w:t>
+        <w:br/>
+        <w:t xml:space="preserve">Valor Homologado: R$ 73,00, Quantidade:  3, Valor Total do Item: R$ 219,00</w:t>
+        <w:br/>
+        <w:t xml:space="preserve">Item 10 - FÓRCEPS ODONTOLÓGICO</w:t>
+        <w:br/>
+        <w:t xml:space="preserve">Valor Homologado: R$ 77,00, Quantidade:  2, Valor Total do Item: R$ 154,00</w:t>
+        <w:br/>
+        <w:t xml:space="preserve">Item 11 - FÓRCEPS ODONTOLÓGICO</w:t>
+        <w:br/>
+        <w:t xml:space="preserve">Valor Homologado: R$ 76,00, Quantidade:  2, Valor Total do Item: R$ 152,00</w:t>
+        <w:br/>
+        <w:t xml:space="preserve">Item 12 - FÓRCEPS ODONTOLÓGICO</w:t>
+        <w:br/>
+        <w:t xml:space="preserve">Valor Homologado: R$ 76,00, Quantidade:  2, Valor Total do Item: R$ 152,00</w:t>
+        <w:br/>
+        <w:t xml:space="preserve">Item 20 - BISTURI - USO ODONTOLOGICO</w:t>
+        <w:br/>
+        <w:t xml:space="preserve">Valor Homologado: R$ 52,00, Quantidade:  3, Valor Total do Item: R$ 156,00</w:t>
+        <w:br/>
+        <w:t xml:space="preserve">Item 21 - BISTURI - USO ODONTOLOGICO</w:t>
+        <w:br/>
+        <w:t xml:space="preserve">Valor Homologado: R$ 45,00, Quantidade:  3, Valor Total do Item: R$ 135,00</w:t>
+        <w:br/>
+        <w:t xml:space="preserve">Item 34 - HIPOCLORITO DE SÓDIO</w:t>
+        <w:br/>
+        <w:t xml:space="preserve">Valor Homologado: R$ 29,00, Quantidade:  30, Valor Total do Item: R$ 870,00</w:t>
+        <w:br/>
+        <w:t xml:space="preserve">Item 45 - CLOREXIDINA DIGLUCONATO</w:t>
+        <w:br/>
+        <w:t xml:space="preserve">Valor Homologado: R$ 110,00, Quantidade:  5, Valor Total do Item: R$ 550,00</w:t>
+        <w:br/>
+        <w:t xml:space="preserve">Item 52 - LIMA USO ODONTOLÓGICO</w:t>
+        <w:br/>
+        <w:t xml:space="preserve">Valor Homologado: R$ 46,00, Quantidade:  3, Valor Total do Item: R$ 138,00</w:t>
+        <w:br/>
+        <w:t xml:space="preserve">Item 67 - MAÇARICO SOLDA</w:t>
+        <w:br/>
+        <w:t xml:space="preserve">Valor Homologado: R$ 87,00, Quantidade:  2, Valor Total do Item: R$ 174,00</w:t>
+        <w:br/>
+        <w:t xml:space="preserve">Item 72 - ORGANIZADOR CLÍNICO USO ODONTOLÓGICO</w:t>
+        <w:br/>
+        <w:t xml:space="preserve">Valor Homologado: R$ 74,00, Quantidade:  10, Valor Total do Item: R$ 740,00</w:t>
+        <w:br/>
+        <w:t xml:space="preserve">Item 73 - PANELA PRESSÃO</w:t>
+        <w:br/>
+        <w:t xml:space="preserve">Valor Homologado: R$ 2.465,00, Quantidade:  2, Valor Total do Item: R$ 4.930,00</w:t>
+        <w:br/>
+        <w:t xml:space="preserve">Item 74 - PANELA PRESSÃO</w:t>
+        <w:br/>
+        <w:t xml:space="preserve">Valor Homologado: R$ 1.062,00, Quantidade:  2, Valor Total do Item: R$ 2.124,00</w:t>
+        <w:br/>
+        <w:t xml:space="preserve">Item 75 - HIDRÓXIDO DE CÁLCIO</w:t>
+        <w:br/>
+        <w:t xml:space="preserve">Valor Homologado: R$ 90,00, Quantidade:  20, Valor Total do Item: R$ 1.800,00</w:t>
+        <w:br/>
+        <w:t xml:space="preserve">Item 114 - PORTA-AGULHA INSTRUMENTAL</w:t>
+        <w:br/>
+        <w:t xml:space="preserve">Valor Homologado: R$ 270,00, Quantidade:  5, Valor Total do Item: R$ 1.350,00</w:t>
+        <w:br/>
+        <w:t xml:space="preserve">Item 122 - PROTETOR RADIOLÓGICO</w:t>
+        <w:br/>
+        <w:t xml:space="preserve">Valor Homologado: R$ 610,00, Quantidade:  2, Valor Total do Item: R$ 1.220,00</w:t>
+        <w:br/>
+        <w:t xml:space="preserve">Item 142 - SACO PLÁSTICO LIXO</w:t>
+        <w:br/>
+        <w:t xml:space="preserve">Valor Homologado: R$ 71,00, Quantidade:  20, Valor Total do Item: R$ 1.420,00</w:t>
+        <w:br/>
+        <w:t xml:space="preserve">Item 152 - CLORETO DE SÓDIO</w:t>
+        <w:br/>
+        <w:t xml:space="preserve">Valor Homologado: R$ 9,00, Quantidade:  100, Valor Total do Item: R$ 900,00</w:t>
+        <w:br/>
+        <w:t xml:space="preserve">Item 153 - SUGADOR</w:t>
+        <w:br/>
+        <w:t xml:space="preserve">Valor Homologado: R$ 7,68, Quantidade:  500, Valor Total do Item: R$ 3.840,00</w:t>
+        <w:br/>
+        <w:t xml:space="preserve">Item 155 - TNT</w:t>
+        <w:br/>
+        <w:t xml:space="preserve">Valor Homologado: R$ 137,00, Quantidade:  2, Valor Total do Item: R$ 274,00</w:t>
+        <w:br/>
+        <w:t xml:space="preserve">Valor total contratado = R$ 21.902,90</w:t>
         <w:br/>
         <w:t xml:space="preserve">Link para o PNCP</w:t>
         <w:br/>
         <w:t xml:space="preserve"/>
         <w:br/>
-        <w:t xml:space="preserve">765720/2024-511/00 - VERITAS FARMA DISTRIBUIDORA LTDA (CNPJ: 53.204.333/0001-07)</w:t>
-        <w:br/>
-        <w:t xml:space="preserve">Item 3 - LENVATINIBE</w:t>
-        <w:br/>
-        <w:t xml:space="preserve">Valor Homologado: R$ 158,00, Quantidade:  1350, Valor Total do Item: R$ 213.300,00</w:t>
-        <w:br/>
-        <w:t xml:space="preserve">Item 8 - RISDIPLAM</w:t>
-        <w:br/>
-        <w:t xml:space="preserve">Valor Homologado: R$ 69.989,00, Quantidade:  67, Valor Total do Item: R$ 4.689.263,00</w:t>
-        <w:br/>
-        <w:t xml:space="preserve">Item 43 - TERIPARATIDA</w:t>
-        <w:br/>
-        <w:t xml:space="preserve">Valor Homologado: R$ 3.599,99, Quantidade:  60, Valor Total do Item: R$ 215.999,40</w:t>
-        <w:br/>
-        <w:t xml:space="preserve">Valor total contratado = R$ 5.118.562,40</w:t>
+        <w:t xml:space="preserve">785810/2024-007/00 - PRHODENT COMERCIO DE PRODUTOS HOSPITALARES E DENTARIOS LTDA (CNPJ: 93.327.161/0001-75)</w:t>
+        <w:br/>
+        <w:t xml:space="preserve">Item 8 - FÓRCEPS ODONTOLÓGICO</w:t>
+        <w:br/>
+        <w:t xml:space="preserve">Valor Homologado: R$ 71,00, Quantidade:  2, Valor Total do Item: R$ 142,00</w:t>
+        <w:br/>
+        <w:t xml:space="preserve">Item 18 - GESSO - USO ODONTOLÓGICO</w:t>
+        <w:br/>
+        <w:t xml:space="preserve">Valor Homologado: R$ 6,99, Quantidade:  40, Valor Total do Item: R$ 279,60</w:t>
+        <w:br/>
+        <w:t xml:space="preserve">Item 19 - GESSO - USO ODONTOLÓGICO</w:t>
+        <w:br/>
+        <w:t xml:space="preserve">Valor Homologado: R$ 10,79, Quantidade:  50, Valor Total do Item: R$ 539,50</w:t>
+        <w:br/>
+        <w:t xml:space="preserve">Item 23 - ACESSÓRIO PARA RADIOLOGIA</w:t>
+        <w:br/>
+        <w:t xml:space="preserve">Valor Homologado: R$ 4,49, Quantidade:  13, Valor Total do Item: R$ 58,37</w:t>
+        <w:br/>
+        <w:t xml:space="preserve">Item 44 - MATERIAL P, ISOLAMENTO DENTAL, DIQUE DE BORRACHA</w:t>
+        <w:br/>
+        <w:t xml:space="preserve">Valor Homologado: R$ 26,49, Quantidade:  60, Valor Total do Item: R$ 1.589,40</w:t>
+        <w:br/>
+        <w:t xml:space="preserve">Item 46 - LIMA USO ODONTOLÓGICO</w:t>
+        <w:br/>
+        <w:t xml:space="preserve">Valor Homologado: R$ 59,00, Quantidade:  20, Valor Total do Item: R$ 1.180,00</w:t>
+        <w:br/>
+        <w:t xml:space="preserve">Item 47 - LIMA USO ODONTOLÓGICO</w:t>
+        <w:br/>
+        <w:t xml:space="preserve">Valor Homologado: R$ 59,30, Quantidade:  20, Valor Total do Item: R$ 1.186,00</w:t>
+        <w:br/>
+        <w:t xml:space="preserve">Item 49 - LAMPARINA USO ODONTOLÓGICO</w:t>
+        <w:br/>
+        <w:t xml:space="preserve">Valor Homologado: R$ 53,10, Quantidade:  2, Valor Total do Item: R$ 106,20</w:t>
+        <w:br/>
+        <w:t xml:space="preserve">Item 50 - LIMA USO ODONTOLÓGICO</w:t>
+        <w:br/>
+        <w:t xml:space="preserve">Valor Homologado: R$ 58,99, Quantidade:  2, Valor Total do Item: R$ 117,98</w:t>
+        <w:br/>
+        <w:t xml:space="preserve">Item 51 - LIMA USO ODONTOLÓGICO</w:t>
+        <w:br/>
+        <w:t xml:space="preserve">Valor Homologado: R$ 48,08, Quantidade:  2, Valor Total do Item: R$ 96,16</w:t>
+        <w:br/>
+        <w:t xml:space="preserve">Item 57 - MANDRIL ODONTOLÓGICO</w:t>
+        <w:br/>
+        <w:t xml:space="preserve">Valor Homologado: R$ 33,99, Quantidade:  15, Valor Total do Item: R$ 509,85</w:t>
+        <w:br/>
+        <w:t xml:space="preserve">Item 58 - MANDRIL ODONTOLÓGICO</w:t>
+        <w:br/>
+        <w:t xml:space="preserve">Valor Homologado: R$ 5,00, Quantidade:  20, Valor Total do Item: R$ 100,00</w:t>
+        <w:br/>
+        <w:t xml:space="preserve">Item 65 - MOLDEIRA ODONTOLÓGICA</w:t>
+        <w:br/>
+        <w:t xml:space="preserve">Valor Homologado: R$ 10,99, Quantidade:  10, Valor Total do Item: R$ 109,90</w:t>
+        <w:br/>
+        <w:t xml:space="preserve">Item 77 - PASTA MOLDAGEM</w:t>
+        <w:br/>
+        <w:t xml:space="preserve">Valor Homologado: R$ 593,00, Quantidade:  6, Valor Total do Item: R$ 3.558,00</w:t>
+        <w:br/>
+        <w:t xml:space="preserve">Item 79 - PASTA MOLDAGEM</w:t>
+        <w:br/>
+        <w:t xml:space="preserve">Valor Homologado: R$ 39,50, Quantidade:  4, Valor Total do Item: R$ 158,00</w:t>
+        <w:br/>
+        <w:t xml:space="preserve">Item 85 - PEDRA AFIAR</w:t>
+        <w:br/>
+        <w:t xml:space="preserve">Valor Homologado: R$ 47,90, Quantidade:  6, Valor Total do Item: R$ 287,40</w:t>
+        <w:br/>
+        <w:t xml:space="preserve">Item 86 - PINÇA CIRÚRGICA</w:t>
+        <w:br/>
+        <w:t xml:space="preserve">Valor Homologado: R$ 37,00, Quantidade:  6, Valor Total do Item: R$ 222,00</w:t>
+        <w:br/>
+        <w:t xml:space="preserve">Item 93 - GOIVA USO MÉDICO</w:t>
+        <w:br/>
+        <w:t xml:space="preserve">Valor Homologado: R$ 92,00, Quantidade:  6, Valor Total do Item: R$ 552,00</w:t>
+        <w:br/>
+        <w:t xml:space="preserve">Item 94 - GOIVA USO MÉDICO</w:t>
+        <w:br/>
+        <w:t xml:space="preserve">Valor Homologado: R$ 89,00, Quantidade:  6, Valor Total do Item: R$ 534,00</w:t>
+        <w:br/>
+        <w:t xml:space="preserve">Item 95 - PINÇA ANATÔMICA</w:t>
+        <w:br/>
+        <w:t xml:space="preserve">Valor Homologado: R$ 17,00, Quantidade:  6, Valor Total do Item: R$ 102,00</w:t>
+        <w:br/>
+        <w:t xml:space="preserve">Item 96 - PINÇA ODONTOLÓGICA</w:t>
+        <w:br/>
+        <w:t xml:space="preserve">Valor Homologado: R$ 34,40, Quantidade:  6, Valor Total do Item: R$ 206,40</w:t>
+        <w:br/>
+        <w:t xml:space="preserve">Item 118 - ACESSÓRIO PARA RADIOLOGIA</w:t>
+        <w:br/>
+        <w:t xml:space="preserve">Valor Homologado: R$ 54,40, Quantidade:  8, Valor Total do Item: R$ 435,20</w:t>
+        <w:br/>
+        <w:t xml:space="preserve">Item 139 - PEÇAS - EQUIPAMENTO ODONTOLÓGICO EXCLUSIVIDADE ME/EPP</w:t>
+        <w:br/>
+        <w:t xml:space="preserve">Valor Homologado: R$ 24,32, Quantidade:  5, Valor Total do Item: R$ 121,60</w:t>
+        <w:br/>
+        <w:t xml:space="preserve">Item 140 - SACA-PRÓTESE USO ODONTOLÓGICO</w:t>
+        <w:br/>
+        <w:t xml:space="preserve">Valor Homologado: R$ 119,99, Quantidade:  2, Valor Total do Item: R$ 239,98</w:t>
+        <w:br/>
+        <w:t xml:space="preserve">Item 151 - SONDA ODONTOLÓGICA</w:t>
+        <w:br/>
+        <w:t xml:space="preserve">Valor Homologado: R$ 30,35, Quantidade:  20, Valor Total do Item: R$ 607,00</w:t>
+        <w:br/>
+        <w:t xml:space="preserve">Item 154 - MOBILIÁRIO RADIOLÓGICO</w:t>
+        <w:br/>
+        <w:t xml:space="preserve">Valor Homologado: R$ 373,99, Quantidade:  2, Valor Total do Item: R$ 747,98</w:t>
+        <w:br/>
+        <w:t xml:space="preserve">Item 156 - TESOURA INSTRUMENTAL</w:t>
+        <w:br/>
+        <w:t xml:space="preserve">Valor Homologado: R$ 33,44, Quantidade:  5, Valor Total do Item: R$ 167,20</w:t>
+        <w:br/>
+        <w:t xml:space="preserve">Item 163 - COALTAR</w:t>
+        <w:br/>
+        <w:t xml:space="preserve">Valor Homologado: R$ 26,00, Quantidade:  20, Valor Total do Item: R$ 520,00</w:t>
+        <w:br/>
+        <w:t xml:space="preserve">Valor total contratado = R$ 14.473,72</w:t>
         <w:br/>
         <w:t xml:space="preserve">Link para o PNCP</w:t>
         <w:br/>
         <w:t xml:space="preserve"/>
         <w:br/>
-        <w:t xml:space="preserve">765720/2024-512/00 - ONCO PROD DISTRIBUIDORA DE PRODUTOS HOSPITALARES E ONCOLOGICOS LTDA. (CNPJ: 04.307.650/0025-02)</w:t>
-        <w:br/>
-        <w:t xml:space="preserve">Item 39 - NUSINERSENA</w:t>
-        <w:br/>
-        <w:t xml:space="preserve">Valor Homologado: R$ 348.859,95, Quantidade:  6, Valor Total do Item: R$ 2.093.159,70</w:t>
-        <w:br/>
-        <w:t xml:space="preserve">Valor total contratado = R$ 2.093.159,70</w:t>
+        <w:t xml:space="preserve">785810/2024-008/00 - ODONTOMED CANAA LTDA (CNPJ: 07.947.536/0001-68)</w:t>
+        <w:br/>
+        <w:t xml:space="preserve">Item 13 - FOGÃO ELÉTRICO</w:t>
+        <w:br/>
+        <w:t xml:space="preserve">Valor Homologado: R$ 16.505,00, Quantidade:  2, Valor Total do Item: R$ 33.010,00</w:t>
+        <w:br/>
+        <w:t xml:space="preserve">Item 36 - INDICADOR QUÍMICO</w:t>
+        <w:br/>
+        <w:t xml:space="preserve">Valor Homologado: R$ 73,00, Quantidade:  50, Valor Total do Item: R$ 3.650,00</w:t>
+        <w:br/>
+        <w:t xml:space="preserve">Item 39 - PINÇA ODONTOLÓGICA</w:t>
+        <w:br/>
+        <w:t xml:space="preserve">Valor Homologado: R$ 71,90, Quantidade:  2, Valor Total do Item: R$ 143,80</w:t>
+        <w:br/>
+        <w:t xml:space="preserve">Item 54 - RESINA ACRÍLICA USO ODONTOLÓGICO</w:t>
+        <w:br/>
+        <w:t xml:space="preserve">Valor Homologado: R$ 110,00, Quantidade:  10, Valor Total do Item: R$ 1.100,00</w:t>
+        <w:br/>
+        <w:t xml:space="preserve">Item 56 - PEÇA , ACESSÓRIO ILUMINAÇÃO</w:t>
+        <w:br/>
+        <w:t xml:space="preserve">Valor Homologado: R$ 840,00, Quantidade:  2, Valor Total do Item: R$ 1.680,00</w:t>
+        <w:br/>
+        <w:t xml:space="preserve">Item 66 - EQUIPAMENTO ODONTOLÓGICO</w:t>
+        <w:br/>
+        <w:t xml:space="preserve">Valor Homologado: R$ 1.112,00, Quantidade:  2, Valor Total do Item: R$ 2.224,00</w:t>
+        <w:br/>
+        <w:t xml:space="preserve">Item 68 - TORNO - USO ODONTOLOGICO</w:t>
+        <w:br/>
+        <w:t xml:space="preserve">Valor Homologado: R$ 678,00, Quantidade:  2, Valor Total do Item: R$ 1.356,00</w:t>
+        <w:br/>
+        <w:t xml:space="preserve">Item 70 - MUFLA ODONTOLÓGICA</w:t>
+        <w:br/>
+        <w:t xml:space="preserve">Valor Homologado: R$ 225,00, Quantidade:  2, Valor Total do Item: R$ 450,00</w:t>
+        <w:br/>
+        <w:t xml:space="preserve">Item 78 - PASTA ABRASIVA</w:t>
+        <w:br/>
+        <w:t xml:space="preserve">Valor Homologado: R$ 19,32, Quantidade:  20, Valor Total do Item: R$ 386,40</w:t>
+        <w:br/>
+        <w:t xml:space="preserve">Item 87 - PINÇA CIRÚRGICA</w:t>
+        <w:br/>
+        <w:t xml:space="preserve">Valor Homologado: R$ 44,90, Quantidade:  20, Valor Total do Item: R$ 898,00</w:t>
+        <w:br/>
+        <w:t xml:space="preserve">Item 88 - PINÇA CIRÚRGICA</w:t>
+        <w:br/>
+        <w:t xml:space="preserve">Valor Homologado: R$ 41,00, Quantidade:  50, Valor Total do Item: R$ 2.050,00</w:t>
+        <w:br/>
+        <w:t xml:space="preserve">Item 89 - PINÇA ANATÔMICA</w:t>
+        <w:br/>
+        <w:t xml:space="preserve">Valor Homologado: R$ 41,00, Quantidade:  20, Valor Total do Item: R$ 820,00</w:t>
+        <w:br/>
+        <w:t xml:space="preserve">Item 90 - PINÇA CIRÚRGICA</w:t>
+        <w:br/>
+        <w:t xml:space="preserve">Valor Homologado: R$ 70,00, Quantidade:  20, Valor Total do Item: R$ 1.400,00</w:t>
+        <w:br/>
+        <w:t xml:space="preserve">Item 91 - PINÇA ANATÔMICA</w:t>
+        <w:br/>
+        <w:t xml:space="preserve">Valor Homologado: R$ 90,00, Quantidade:  2, Valor Total do Item: R$ 180,00</w:t>
+        <w:br/>
+        <w:t xml:space="preserve">Item 98 - PINCEL ARTE PLÁSTICA</w:t>
+        <w:br/>
+        <w:t xml:space="preserve">Valor Homologado: R$ 53,15, Quantidade:  5, Valor Total do Item: R$ 265,75</w:t>
+        <w:br/>
+        <w:t xml:space="preserve">Item 106 - EQUIPAMENTO ODONTOLÓGICO</w:t>
+        <w:br/>
+        <w:t xml:space="preserve">Valor Homologado: R$ 1.435,00, Quantidade:  2, Valor Total do Item: R$ 2.870,00</w:t>
+        <w:br/>
+        <w:t xml:space="preserve">Item 110 - EQUIPAMENTO ODONTOLÓGICO</w:t>
+        <w:br/>
+        <w:t xml:space="preserve">Valor Homologado: R$ 625,00, Quantidade:  4, Valor Total do Item: R$ 2.500,00</w:t>
+        <w:br/>
+        <w:t xml:space="preserve">Item 125 - RÉGUA - USO ODONTOLÓGICO</w:t>
+        <w:br/>
+        <w:t xml:space="preserve">Valor Homologado: R$ 13,00, Quantidade:  10, Valor Total do Item: R$ 130,00</w:t>
+        <w:br/>
+        <w:t xml:space="preserve">Item 135 - RESINA COMPOSTA</w:t>
+        <w:br/>
+        <w:t xml:space="preserve">Valor Homologado: R$ 20,00, Quantidade:  200, Valor Total do Item: R$ 4.000,00</w:t>
+        <w:br/>
+        <w:t xml:space="preserve">Item 144 - SERINGA</w:t>
+        <w:br/>
+        <w:t xml:space="preserve">Valor Homologado: R$ 48,00, Quantidade:  10, Valor Total do Item: R$ 480,00</w:t>
+        <w:br/>
+        <w:t xml:space="preserve">Item 146 - PASTA MOLDAGEM</w:t>
+        <w:br/>
+        <w:t xml:space="preserve">Valor Homologado: R$ 175,00, Quantidade:  6, Valor Total do Item: R$ 1.050,00</w:t>
+        <w:br/>
+        <w:t xml:space="preserve">Item 147 - DESCOLADOR</w:t>
+        <w:br/>
+        <w:t xml:space="preserve">Valor Homologado: R$ 9,70, Quantidade:  2, Valor Total do Item: R$ 19,40</w:t>
+        <w:br/>
+        <w:t xml:space="preserve">Item 149 - ÓLEO VEGETAL</w:t>
+        <w:br/>
+        <w:t xml:space="preserve">Valor Homologado: R$ 12,50, Quantidade:  5, Valor Total do Item: R$ 62,50</w:t>
+        <w:br/>
+        <w:t xml:space="preserve">Item 150 - SONDA ODONTOLÓGICA</w:t>
+        <w:br/>
+        <w:t xml:space="preserve">Valor Homologado: R$ 10,90, Quantidade:  7, Valor Total do Item: R$ 76,30</w:t>
+        <w:br/>
+        <w:t xml:space="preserve">Item 161 - TESOURA INSTRUMENTAL</w:t>
+        <w:br/>
+        <w:t xml:space="preserve">Valor Homologado: R$ 53,00, Quantidade:  20, Valor Total do Item: R$ 1.060,00</w:t>
+        <w:br/>
+        <w:t xml:space="preserve">Valor total contratado = R$ 61.862,15</w:t>
         <w:br/>
         <w:t xml:space="preserve">Link para o PNCP</w:t>
         <w:br/>
         <w:t xml:space="preserve"/>
         <w:br/>
-        <w:t xml:space="preserve">765720/2024-512/00 - ONCO PROD DISTRIBUIDORA DE PRODUTOS HOSPITALARES E ONCOLOGICOS LTDA. (CNPJ: 04.307.650/0026-93)</w:t>
-        <w:br/>
-        <w:t xml:space="preserve">Item 4 - LENVATINIBE</w:t>
-        <w:br/>
-        <w:t xml:space="preserve">Valor Homologado: R$ 375,00, Quantidade:  2580, Valor Total do Item: R$ 967.500,00</w:t>
-        <w:br/>
-        <w:t xml:space="preserve">Item 9 - SELEXIPAGUE</w:t>
-        <w:br/>
-        <w:t xml:space="preserve">Valor Homologado: R$ 220,00, Quantidade:  2160, Valor Total do Item: R$ 475.200,00</w:t>
-        <w:br/>
-        <w:t xml:space="preserve">Item 14 - CLORIDRATO DE BENDAMUSTINA</w:t>
-        <w:br/>
-        <w:t xml:space="preserve">Valor Homologado: R$ 1.650,00, Quantidade:  30, Valor Total do Item: R$ 49.500,00</w:t>
-        <w:br/>
-        <w:t xml:space="preserve">Item 22 - USTEQUINUMABE</w:t>
-        <w:br/>
-        <w:t xml:space="preserve">Valor Homologado: R$ 33.000,00, Quantidade:  16, Valor Total do Item: R$ 528.000,00</w:t>
-        <w:br/>
-        <w:t xml:space="preserve">Item 23 - USTEQUINUMABE</w:t>
-        <w:br/>
-        <w:t xml:space="preserve">Valor Homologado: R$ 33.000,00, Quantidade:  8, Valor Total do Item: R$ 264.000,00</w:t>
-        <w:br/>
-        <w:t xml:space="preserve">Item 36 - DEGARELIX</w:t>
-        <w:br/>
-        <w:t xml:space="preserve">Valor Homologado: R$ 568,00, Quantidade:  74, Valor Total do Item: R$ 42.032,00</w:t>
-        <w:br/>
-        <w:t xml:space="preserve">Item 40 - PEGASPARGASE</w:t>
-        <w:br/>
-        <w:t xml:space="preserve">Valor Homologado: R$ 5.927,33, Quantidade:  20, Valor Total do Item: R$ 118.546,60</w:t>
-        <w:br/>
-        <w:t xml:space="preserve">Valor total contratado = R$ 2.444.778,60</w:t>
+        <w:t xml:space="preserve">785810/2024-009/00 - ADEMANA MATERIAIS DE PRODUTOS HOSPITALARES LTDA (CNPJ: 50.529.629/0001-00)</w:t>
+        <w:br/>
+        <w:t xml:space="preserve">Item 22 - EQUIPAMENTO ODONTOLÓGICO</w:t>
+        <w:br/>
+        <w:t xml:space="preserve">Valor Homologado: R$ 853,00, Quantidade:  2, Valor Total do Item: R$ 1.706,00</w:t>
+        <w:br/>
+        <w:t xml:space="preserve">Item 33 - HIPOCLORITO DE SÓDIO</w:t>
+        <w:br/>
+        <w:t xml:space="preserve">Valor Homologado: R$ 9,00, Quantidade:  30, Valor Total do Item: R$ 270,00</w:t>
+        <w:br/>
+        <w:t xml:space="preserve">Item 63 - MOLDEIRA ODONTOLÓGICA</w:t>
+        <w:br/>
+        <w:t xml:space="preserve">Valor Homologado: R$ 54,00, Quantidade:  10, Valor Total do Item: R$ 540,00</w:t>
+        <w:br/>
+        <w:t xml:space="preserve">Valor total contratado = R$ 2.516,00</w:t>
         <w:br/>
         <w:t xml:space="preserve">Link para o PNCP</w:t>
         <w:br/>
         <w:t xml:space="preserve"/>
         <w:br/>
-        <w:t xml:space="preserve">765720/2024-513/00 - MERCK S/A (CNPJ: 33.069.212/0012-37)</w:t>
-        <w:br/>
-        <w:t xml:space="preserve">Item 5 - CLADRIBINA</w:t>
-        <w:br/>
-        <w:t xml:space="preserve">Valor Homologado: R$ 14.615,84, Quantidade:  130, Valor Total do Item: R$ 1.900.059,20</w:t>
-        <w:br/>
-        <w:t xml:space="preserve">Valor total contratado = R$ 1.900.059,20</w:t>
+        <w:t xml:space="preserve">785810/2024-010/00 - EVO COMERCIO DE PRODUTOS ODONTOLOGICOS LTDA (CNPJ: 46.258.819/0001-54)</w:t>
+        <w:br/>
+        <w:t xml:space="preserve">Item 38 - ISOLANTE - USO ODONTOLÓGICO</w:t>
+        <w:br/>
+        <w:t xml:space="preserve">Valor Homologado: R$ 43,50, Quantidade:  4, Valor Total do Item: R$ 174,00</w:t>
+        <w:br/>
+        <w:t xml:space="preserve">Item 127 - RESINA ACRÍLICA USO ODONTOLÓGICO</w:t>
+        <w:br/>
+        <w:t xml:space="preserve">Valor Homologado: R$ 154,95, Quantidade:  4, Valor Total do Item: R$ 619,80</w:t>
+        <w:br/>
+        <w:t xml:space="preserve">Item 128 - RESINA ACRÍLICA USO ODONTOLÓGICO</w:t>
+        <w:br/>
+        <w:t xml:space="preserve">Valor Homologado: R$ 44,20, Quantidade:  12, Valor Total do Item: R$ 530,40</w:t>
+        <w:br/>
+        <w:t xml:space="preserve">Item 129 - RESINA ACRÍLICA USO ODONTOLÓGICO</w:t>
+        <w:br/>
+        <w:t xml:space="preserve">Valor Homologado: R$ 37,98, Quantidade:  10, Valor Total do Item: R$ 379,80</w:t>
+        <w:br/>
+        <w:t xml:space="preserve">Item 130 - RESINA ACRÍLICA USO ODONTOLÓGICO</w:t>
+        <w:br/>
+        <w:t xml:space="preserve">Valor Homologado: R$ 78,50, Quantidade:  10, Valor Total do Item: R$ 785,00</w:t>
+        <w:br/>
+        <w:t xml:space="preserve">Valor total contratado = R$ 2.489,00</w:t>
         <w:br/>
         <w:t xml:space="preserve">Link para o PNCP</w:t>
         <w:br/>
         <w:t xml:space="preserve"/>
         <w:br/>
-        <w:t xml:space="preserve">765720/2024-514/00 - J R G DISTRIBUIDORA DE MEDICAMENTOS HOSPITALARES LTDA (CNPJ: 04.380.569/0001-80)</w:t>
-        <w:br/>
-        <w:t xml:space="preserve">Item 6 - LEVETIRACETAM</w:t>
-        <w:br/>
-        <w:t xml:space="preserve">Valor Homologado: R$ 0,84, Quantidade:  3780, Valor Total do Item: R$ 3.175,20</w:t>
-        <w:br/>
-        <w:t xml:space="preserve">Valor total contratado = R$ 3.175,20</w:t>
+        <w:t xml:space="preserve">785810/2024-011/00 - 51.230.979 ROSANGELA VENTURA PINTO NICOLAU (CNPJ: 51.230.979/0001-25)</w:t>
+        <w:br/>
+        <w:t xml:space="preserve">Item 40 - ALAVANCA ODONTOLÓGICA</w:t>
+        <w:br/>
+        <w:t xml:space="preserve">Valor Homologado: R$ 97,50, Quantidade:  4, Valor Total do Item: R$ 390,00</w:t>
+        <w:br/>
+        <w:t xml:space="preserve">Item 99 - PINO - USO ODONTOLÓGICO</w:t>
+        <w:br/>
+        <w:t xml:space="preserve">Valor Homologado: R$ 50,00, Quantidade:  5, Valor Total do Item: R$ 250,00</w:t>
+        <w:br/>
+        <w:t xml:space="preserve">Item 100 - PINO - USO ODONTOLÓGICO</w:t>
+        <w:br/>
+        <w:t xml:space="preserve">Valor Homologado: R$ 50,00, Quantidade:  5, Valor Total do Item: R$ 250,00</w:t>
+        <w:br/>
+        <w:t xml:space="preserve">Item 101 - PINO - USO ODONTOLÓGICO</w:t>
+        <w:br/>
+        <w:t xml:space="preserve">Valor Homologado: R$ 50,00, Quantidade:  5, Valor Total do Item: R$ 250,00</w:t>
+        <w:br/>
+        <w:t xml:space="preserve">Item 102 - PINO - USO ODONTOLÓGICO</w:t>
+        <w:br/>
+        <w:t xml:space="preserve">Valor Homologado: R$ 50,00, Quantidade:  5, Valor Total do Item: R$ 250,00</w:t>
+        <w:br/>
+        <w:t xml:space="preserve">Valor total contratado = R$ 1.390,00</w:t>
         <w:br/>
         <w:t xml:space="preserve">Link para o PNCP</w:t>
         <w:br/>
         <w:t xml:space="preserve"/>
         <w:br/>
-        <w:t xml:space="preserve">765720/2024-515/00 - DISTRIBUICAO DE MEDICAMENTOS PAMED LTDA (CNPJ: 02.424.344/0001-53)</w:t>
-        <w:br/>
-        <w:t xml:space="preserve">Item 7 - SIROLIMO</w:t>
-        <w:br/>
-        <w:t xml:space="preserve">Valor Homologado: R$ 36,03, Quantidade:  1350, Valor Total do Item: R$ 48.640,50</w:t>
-        <w:br/>
-        <w:t xml:space="preserve">Item 16 - CRIZOTINIBE</w:t>
-        <w:br/>
-        <w:t xml:space="preserve">Valor Homologado: R$ 556,32, Quantidade:  1080, Valor Total do Item: R$ 600.825,60</w:t>
-        <w:br/>
-        <w:t xml:space="preserve">Item 46 - VENETOCLAX</w:t>
-        <w:br/>
-        <w:t xml:space="preserve">Valor Homologado: R$ 427,18, Quantidade:  6750, Valor Total do Item: R$ 2.883.465,00</w:t>
-        <w:br/>
-        <w:t xml:space="preserve">Valor total contratado = R$ 3.532.931,10</w:t>
+        <w:t xml:space="preserve">785810/2024-012/00 - KIENTRO BRASIL LTDA (CNPJ: 19.717.870/0001-04)</w:t>
+        <w:br/>
+        <w:t xml:space="preserve">Item 62 - MESA DE MAYO</w:t>
+        <w:br/>
+        <w:t xml:space="preserve">Valor Homologado: R$ 314,00, Quantidade:  2, Valor Total do Item: R$ 628,00</w:t>
+        <w:br/>
+        <w:t xml:space="preserve">Valor total contratado = R$ 628,00</w:t>
         <w:br/>
         <w:t xml:space="preserve">Link para o PNCP</w:t>
         <w:br/>
         <w:t xml:space="preserve"/>
         <w:br/>
-        <w:t xml:space="preserve">765720/2024-516/00 - PRODUTOS ROCHE QUIMICOS E FARMACEUTICOS S A (CNPJ: 33.009.945/0002-04)</w:t>
-        <w:br/>
-        <w:t xml:space="preserve">Item 11 - POLATUZUMABE VEDOTINA</w:t>
-        <w:br/>
-        <w:t xml:space="preserve">Valor Homologado: R$ 16.848,75, Quantidade:  15, Valor Total do Item: R$ 252.731,25</w:t>
-        <w:br/>
-        <w:t xml:space="preserve">Item 12 - POLATUZUMABE VEDOTINA</w:t>
-        <w:br/>
-        <w:t xml:space="preserve">Valor Homologado: R$ 78.631,97, Quantidade:  15, Valor Total do Item: R$ 1.179.479,55</w:t>
-        <w:br/>
-        <w:t xml:space="preserve">Item 50 - HIALURONATO DE SÓDIO</w:t>
-        <w:br/>
-        <w:t xml:space="preserve">Valor Homologado: R$ 45.117,59, Quantidade:  20, Valor Total do Item: R$ 902.351,80</w:t>
-        <w:br/>
-        <w:t xml:space="preserve">Valor total contratado = R$ 2.334.562,60</w:t>
+        <w:t xml:space="preserve">785810/2024-013/00 - SKYLAB COMERCIAL HOSPITALAR LTDA (CNPJ: 38.482.591/0001-53)</w:t>
+        <w:br/>
+        <w:t xml:space="preserve">Item 69 - EQUIPAMENTO ODONTOLÓGICO</w:t>
+        <w:br/>
+        <w:t xml:space="preserve">Valor Homologado: R$ 6.649,00, Quantidade:  2, Valor Total do Item: R$ 13.298,00</w:t>
+        <w:br/>
+        <w:t xml:space="preserve">Valor total contratado = R$ 13.298,00</w:t>
         <w:br/>
         <w:t xml:space="preserve">Link para o PNCP</w:t>
         <w:br/>
         <w:t xml:space="preserve"/>
         <w:br/>
-        <w:t xml:space="preserve">765720/2024-517/00 - MAX PHARMA COMERCIO LTDA (CNPJ: 43.548.244/0001-16)</w:t>
-        <w:br/>
-        <w:t xml:space="preserve">Item 13 - CLORIDRATO DE BENDAMUSTINA</w:t>
-        <w:br/>
-        <w:t xml:space="preserve">Valor Homologado: R$ 423,00, Quantidade:  90, Valor Total do Item: R$ 38.070,00</w:t>
-        <w:br/>
-        <w:t xml:space="preserve">Valor total contratado = R$ 38.070,00</w:t>
+        <w:t xml:space="preserve">785810/2024-014/00 - DENTAL UNIVERSO LTDA (CNPJ: 26.395.502/0001-52)</w:t>
+        <w:br/>
+        <w:t xml:space="preserve">Item 82 - PEÇAS - EQUIPAMENTO ODONTOLÓGICO</w:t>
+        <w:br/>
+        <w:t xml:space="preserve">Valor Homologado: R$ 33,00, Quantidade:  5, Valor Total do Item: R$ 165,00</w:t>
+        <w:br/>
+        <w:t xml:space="preserve">Item 136 - RESINA COMPOSTA</w:t>
+        <w:br/>
+        <w:t xml:space="preserve">Valor Homologado: R$ 147,99, Quantidade:  100, Valor Total do Item: R$ 14.799,00</w:t>
+        <w:br/>
+        <w:t xml:space="preserve">Item 157 - TESOURA INSTRUMENTAL</w:t>
+        <w:br/>
+        <w:t xml:space="preserve">Valor Homologado: R$ 59,90, Quantidade:  5, Valor Total do Item: R$ 299,50</w:t>
+        <w:br/>
+        <w:t xml:space="preserve">Valor total contratado = R$ 15.263,50</w:t>
         <w:br/>
         <w:t xml:space="preserve">Link para o PNCP</w:t>
         <w:br/>
         <w:t xml:space="preserve"/>
         <w:br/>
-        <w:t xml:space="preserve">765720/2024-518/00 - NATCOFARMA DO BRASIL LTDA (CNPJ: 08.157.293/0001-27)</w:t>
-        <w:br/>
-        <w:t xml:space="preserve">Item 17 - APIXABANA</w:t>
-        <w:br/>
-        <w:t xml:space="preserve">Valor Homologado: R$ 0,86, Quantidade:  1080, Valor Total do Item: R$ 928,80</w:t>
-        <w:br/>
-        <w:t xml:space="preserve">Valor total contratado = R$ 928,80</w:t>
+        <w:t xml:space="preserve">785810/2024-015/00 - MF DE ALMEIDA  CIA. LTDA (CNPJ: 05.021.932/0001-34)</w:t>
+        <w:br/>
+        <w:t xml:space="preserve">Item 121 - PRENSA HIDRÁULICA ELÉTRICA</w:t>
+        <w:br/>
+        <w:t xml:space="preserve">Valor Homologado: R$ 2.050,00, Quantidade:  2, Valor Total do Item: R$ 4.100,00</w:t>
+        <w:br/>
+        <w:t xml:space="preserve">Item 123 - CORTADOR GESSO</w:t>
+        <w:br/>
+        <w:t xml:space="preserve">Valor Homologado: R$ 1.665,00, Quantidade:  2, Valor Total do Item: R$ 3.330,00</w:t>
+        <w:br/>
+        <w:t xml:space="preserve">Valor total contratado = R$ 7.430,00</w:t>
         <w:br/>
         <w:t xml:space="preserve">Link para o PNCP</w:t>
         <w:br/>
         <w:t xml:space="preserve"/>
         <w:br/>
-        <w:t xml:space="preserve">765720/2024-519/00 - COSTA CAMARGO COM. DE PRODUTOS HOSPITALARES LTDA (CNPJ: 36.325.157/0001-34)</w:t>
-        <w:br/>
-        <w:t xml:space="preserve">Item 18 - BECLOMETASONA</w:t>
-        <w:br/>
-        <w:t xml:space="preserve">Valor Homologado: R$ 366,82, Quantidade:  60, Valor Total do Item: R$ 22.009,20</w:t>
-        <w:br/>
-        <w:t xml:space="preserve">Item 19 - FOLINATO DE CÁLCIO</w:t>
-        <w:br/>
-        <w:t xml:space="preserve">Valor Homologado: R$ 98,99, Quantidade:  1700, Valor Total do Item: R$ 168.283,00</w:t>
-        <w:br/>
-        <w:t xml:space="preserve">Item 21 - PRAMIXEPOL</w:t>
-        <w:br/>
-        <w:t xml:space="preserve">Valor Homologado: R$ 0,63, Quantidade:  1080, Valor Total do Item: R$ 680,40</w:t>
-        <w:br/>
-        <w:t xml:space="preserve">Valor total contratado = R$ 190.972,60</w:t>
+        <w:t xml:space="preserve">785810/2024-016/00 - DENTAL FREIRE GOULART LTDA (CNPJ: 08.886.401/0001-00)</w:t>
+        <w:br/>
+        <w:t xml:space="preserve">Item 137 - RESINA COMPOSTA</w:t>
+        <w:br/>
+        <w:t xml:space="preserve">Valor Homologado: R$ 238,00, Quantidade:  100, Valor Total do Item: R$ 23.800,00</w:t>
+        <w:br/>
+        <w:t xml:space="preserve">Valor total contratado = R$ 23.800,00</w:t>
         <w:br/>
         <w:t xml:space="preserve">Link para o PNCP</w:t>
         <w:br/>
         <w:t xml:space="preserve"/>
         <w:br/>
-        <w:t xml:space="preserve">765720/2024-520/00 - ASTRAZENECA DO BRASIL LTDA. (CNPJ: 60.318.797/0001-00)</w:t>
-        <w:br/>
-        <w:t xml:space="preserve">Item 20 - OLAPARIBE</w:t>
-        <w:br/>
-        <w:t xml:space="preserve">Valor Homologado: R$ 265,58, Quantidade:  2016, Valor Total do Item: R$ 535.409,28</w:t>
-        <w:br/>
-        <w:t xml:space="preserve">Item 26 - ANIFROLUMABE</w:t>
-        <w:br/>
-        <w:t xml:space="preserve">Valor Homologado: R$ 5.916,45, Quantidade:  23, Valor Total do Item: R$ 136.078,35</w:t>
-        <w:br/>
-        <w:t xml:space="preserve">Valor total contratado = R$ 671.487,63</w:t>
+        <w:t xml:space="preserve">785810/2024-017/00 - MILENA S. KLEIN (CNPJ: 26.728.767/0001-25)</w:t>
+        <w:br/>
+        <w:t xml:space="preserve">Item 143 - SACO</w:t>
+        <w:br/>
+        <w:t xml:space="preserve">Valor Homologado: R$ 11,50, Quantidade:  500, Valor Total do Item: R$ 5.750,00</w:t>
+        <w:br/>
+        <w:t xml:space="preserve">Valor total contratado = R$ 5.750,00</w:t>
         <w:br/>
         <w:t xml:space="preserve">Link para o PNCP</w:t>
         <w:br/>
         <w:t xml:space="preserve"/>
         <w:br/>
-        <w:t xml:space="preserve">765720/2024-521/00 - BAYER S.A. (CNPJ: 18.459.628/0001-15)</w:t>
-        <w:br/>
-        <w:t xml:space="preserve">Item 24 - CLORETO DE RADIO</w:t>
-        <w:br/>
-        <w:t xml:space="preserve">Valor Homologado: R$ 21.364,70, Quantidade:  30, Valor Total do Item: R$ 640.941,00</w:t>
-        <w:br/>
-        <w:t xml:space="preserve">Valor total contratado = R$ 640.941,00</w:t>
+        <w:t xml:space="preserve">785810/2024-018/00 - K2 INDUSTRIA, COMERCIO, IMPORTACAO E EXPORTACAO LTDA (CNPJ: 20.669.174/0001-59)</w:t>
+        <w:br/>
+        <w:t xml:space="preserve">Item 145 - PEÇAS - EQUIPAMENTO ODONTOLÓGICO</w:t>
+        <w:br/>
+        <w:t xml:space="preserve">Valor Homologado: R$ 170,00, Quantidade:  10, Valor Total do Item: R$ 1.700,00</w:t>
+        <w:br/>
+        <w:t xml:space="preserve">Valor total contratado = R$ 1.700,00</w:t>
         <w:br/>
         <w:t xml:space="preserve">Link para o PNCP</w:t>
         <w:br/>
         <w:t xml:space="preserve"/>
         <w:br/>
-        <w:t xml:space="preserve">765720/2024-522/00 - FARMAUSA PHARMACEUTICAL LTDA. (CNPJ: 37.124.240/0001-08)</w:t>
-        <w:br/>
-        <w:t xml:space="preserve">Item 25 - EXTRATO DE CÂNHAMO</w:t>
-        <w:br/>
-        <w:t xml:space="preserve">Valor Homologado: R$ 2.268,00, Quantidade:  36, Valor Total do Item: R$ 81.648,00</w:t>
-        <w:br/>
-        <w:t xml:space="preserve">Valor total contratado = R$ 81.648,00</w:t>
-        <w:br/>
-        <w:t xml:space="preserve">Link para o PNCP</w:t>
-        <w:br/>
-        <w:t xml:space="preserve"/>
-        <w:br/>
-        <w:t xml:space="preserve">765720/2024-523/00 - ONCOVIT DISTRIBUIDORA DE MEDICAMENTOS LTDA (CNPJ: 10.586.940/0001-68)</w:t>
-        <w:br/>
-        <w:t xml:space="preserve">Item 27 - DASATINIBE</w:t>
-        <w:br/>
-        <w:t xml:space="preserve">Valor Homologado: R$ 77,90, Quantidade:  1350, Valor Total do Item: R$ 105.165,00</w:t>
-        <w:br/>
-        <w:t xml:space="preserve">Item 42 - ROMOSOZUMABE</w:t>
-        <w:br/>
-        <w:t xml:space="preserve">Valor Homologado: R$ 2.083,13, Quantidade:  415, Valor Total do Item: R$ 864.498,95</w:t>
-        <w:br/>
-        <w:t xml:space="preserve">Item 45 - TRIÓXIDO</w:t>
-        <w:br/>
-        <w:t xml:space="preserve">Valor Homologado: R$ 1.255,99, Quantidade:  360, Valor Total do Item: R$ 452.156,40</w:t>
-        <w:br/>
-        <w:t xml:space="preserve">Valor total contratado = R$ 1.421.820,35</w:t>
-        <w:br/>
-        <w:t xml:space="preserve">Link para o PNCP</w:t>
-        <w:br/>
-        <w:t xml:space="preserve"/>
-        <w:br/>
-        <w:t xml:space="preserve">765720/2024-524/00 - BRISTOL-MYERS SQUIBB FARMACEUTICA LTDA. (CNPJ: 56.998.982/0031-22)</w:t>
-        <w:br/>
-        <w:t xml:space="preserve">Item 28 - MAVACANTENO</w:t>
-        <w:br/>
-        <w:t xml:space="preserve">Valor Homologado: R$ 417,34, Quantidade:  672, Valor Total do Item: R$ 280.452,48</w:t>
-        <w:br/>
-        <w:t xml:space="preserve">Valor total contratado = R$ 280.452,48</w:t>
-        <w:br/>
-        <w:t xml:space="preserve">Link para o PNCP</w:t>
-        <w:br/>
-        <w:t xml:space="preserve"/>
-        <w:br/>
-        <w:t xml:space="preserve">765720/2024-525/00 - MCW PRODUTOS MEDICOS E HOSPITALARES LTDA (CNPJ: 94.389.400/0001-84)</w:t>
-        <w:br/>
-        <w:t xml:space="preserve">Item 32 - PEMETREXEDE</w:t>
-        <w:br/>
-        <w:t xml:space="preserve">Valor Homologado: R$ 124,45, Quantidade:  145, Valor Total do Item: R$ 18.045,25</w:t>
-        <w:br/>
-        <w:t xml:space="preserve">Valor total contratado = R$ 18.045,25</w:t>
-        <w:br/>
-        <w:t xml:space="preserve">Link para o PNCP</w:t>
-        <w:br/>
-        <w:t xml:space="preserve"/>
-        <w:br/>
-        <w:t xml:space="preserve">765720/2024-526/00 - HOSPFAR INDUSTRIA E COMERCIO DE PRODUTOS HOSPITALARES S.A. (CNPJ: 26.921.908/0002-02)</w:t>
-        <w:br/>
-        <w:t xml:space="preserve">Item 33 - BEVACIZUMABE</w:t>
-        <w:br/>
-        <w:t xml:space="preserve">Valor Homologado: R$ 1.720,32, Quantidade:  620, Valor Total do Item: R$ 1.066.598,40</w:t>
-        <w:br/>
-        <w:t xml:space="preserve">Valor total contratado = R$ 1.066.598,40</w:t>
-        <w:br/>
-        <w:t xml:space="preserve">Link para o PNCP</w:t>
-        <w:br/>
-        <w:t xml:space="preserve"/>
-        <w:br/>
-        <w:t xml:space="preserve">765720/2024-527/00 - LABORATORIO QUIMICO FARMACEUTICO BERGAMO LTDA (CNPJ: 61.282.661/0001-41)</w:t>
-        <w:br/>
-        <w:t xml:space="preserve">Item 37 - DESMOPRESSINA</w:t>
-        <w:br/>
-        <w:t xml:space="preserve">Valor Homologado: R$ 118,82, Quantidade:  390, Valor Total do Item: R$ 46.339,53</w:t>
-        <w:br/>
-        <w:t xml:space="preserve">Valor total contratado = R$ 46.339,53</w:t>
-        <w:br/>
-        <w:t xml:space="preserve">Link para o PNCP</w:t>
-        <w:br/>
-        <w:t xml:space="preserve"/>
-        <w:br/>
-        <w:t xml:space="preserve">765720/2024-528/00 - VIVA FARMACEUTICA SA (CNPJ: 10.447.355/0001-87)</w:t>
-        <w:br/>
-        <w:t xml:space="preserve">Item 44 - TRETINOÍNA</w:t>
-        <w:br/>
-        <w:t xml:space="preserve">Valor Homologado: R$ 16,70, Quantidade:  6700, Valor Total do Item: R$ 111.890,00</w:t>
-        <w:br/>
-        <w:t xml:space="preserve">Valor total contratado = R$ 111.890,00</w:t>
-        <w:br/>
-        <w:t xml:space="preserve">Link para o PNCP</w:t>
-        <w:br/>
-        <w:t xml:space="preserve"/>
-        <w:br/>
-        <w:t xml:space="preserve">765720/2024-529/00 - BLAU FARMACEUTICA S.A. (CNPJ: 58.430.828/0001-60)</w:t>
-        <w:br/>
-        <w:t xml:space="preserve">Item 48 - CARBOPLATINA</w:t>
-        <w:br/>
-        <w:t xml:space="preserve">Valor Homologado: R$ 120,00, Quantidade:  670, Valor Total do Item: R$ 80.400,00</w:t>
-        <w:br/>
-        <w:t xml:space="preserve">Valor total contratado = R$ 80.400,00</w:t>
-        <w:br/>
-        <w:t xml:space="preserve">Link para o PNCP</w:t>
-        <w:br/>
-        <w:t xml:space="preserve"/>
-        <w:br/>
-        <w:t xml:space="preserve">765720/2024-530/00 - MEDKA DISTRIBUIDORA HOSPITALAR LTDA (CNPJ: 36.958.637/0001-32)</w:t>
-        <w:br/>
-        <w:t xml:space="preserve">Item 49 - HIALURONATO DE SÓDIO</w:t>
-        <w:br/>
-        <w:t xml:space="preserve">Valor Homologado: R$ 120,00, Quantidade:  1440, Valor Total do Item: R$ 172.800,00</w:t>
-        <w:br/>
-        <w:t xml:space="preserve">Valor total contratado = R$ 172.800,00</w:t>
+        <w:t xml:space="preserve">785810/2024-019/00 - CALMED DISTRIBUIDORA E SERVICOS TECNICOS LTDA (CNPJ: 30.644.818/0001-08)</w:t>
+        <w:br/>
+        <w:t xml:space="preserve">Item 162 - CANETA ALTA ROTAÇÃO</w:t>
+        <w:br/>
+        <w:t xml:space="preserve">Valor Homologado: R$ 229,00, Quantidade:  10, Valor Total do Item: R$ 2.290,00</w:t>
+        <w:br/>
+        <w:t xml:space="preserve">Valor total contratado = R$ 2.290,00</w:t>
         <w:br/>
         <w:t xml:space="preserve">Link para o PNCP</w:t>
       </w:r>
@@ -1976,7 +2240,7 @@
         <w:rStyle w:val="Calibri"/>
         <w:rFonts w:ascii="Carlito" w:hAnsi="Carlito" w:cs="Carlito"/>
       </w:rPr>
-      <w:t xml:space="preserve">relatório do Pregão Eletrônico nº 90020/2024</w:t>
+      <w:t xml:space="preserve">relatório do Pregão Eletrônico nº 90002/2024</w:t>
     </w:r>
   </w:p>
   <w:p>

</xml_diff>